<commit_message>
'master: init commit Ср янв 13 20:46:04 MSK 2021'
</commit_message>
<xml_diff>
--- a/My/OLD/Б17-В71_ОрловЯА_Отчет.docx
+++ b/My/OLD/Б17-В71_ОрловЯА_Отчет.docx
@@ -935,6 +935,7 @@
       </w:pPr>
       <w:bookmarkStart w:id="3" w:name="_Toc60082638"/>
       <w:r>
+        <w:lastRenderedPageBreak/>
         <w:t>Цел</w:t>
       </w:r>
       <w:r>
@@ -950,13 +951,7 @@
         <w:t>Ц</w:t>
       </w:r>
       <w:r>
-        <w:t xml:space="preserve">елью и задачи данной работы является </w:t>
-      </w:r>
-      <w:r>
-        <w:t>разработка</w:t>
-      </w:r>
-      <w:r>
-        <w:t xml:space="preserve"> автоматизированной системы (АС) сопровождения </w:t>
+        <w:t xml:space="preserve">елью и задачи данной работы является разработка автоматизированной системы (АС) сопровождения </w:t>
       </w:r>
       <w:r>
         <w:rPr>
@@ -1411,30 +1406,8 @@
               <w:rPr>
                 <w:szCs w:val="24"/>
               </w:rPr>
-              <w:t xml:space="preserve">Описание модели внедрения программных продуктов </w:t>
-            </w:r>
-            <w:proofErr w:type="spellStart"/>
-            <w:r>
-              <w:rPr>
-                <w:szCs w:val="24"/>
-              </w:rPr>
-              <w:t>Agile</w:t>
-            </w:r>
-            <w:proofErr w:type="spellEnd"/>
-            <w:r>
-              <w:rPr>
-                <w:szCs w:val="24"/>
-              </w:rPr>
-              <w:t xml:space="preserve"> </w:t>
-            </w:r>
-            <w:proofErr w:type="spellStart"/>
-            <w:r>
-              <w:rPr>
-                <w:szCs w:val="24"/>
-              </w:rPr>
-              <w:t>Scrum</w:t>
-            </w:r>
-            <w:proofErr w:type="spellEnd"/>
+              <w:t>Описание модели внедрения программных продуктов Agile Scrum</w:t>
+            </w:r>
           </w:p>
         </w:tc>
         <w:tc>
@@ -1500,7 +1473,7 @@
               <w:jc w:val="center"/>
             </w:pPr>
             <w:r>
-              <w:t>5</w:t>
+              <w:t>8</w:t>
             </w:r>
             <w:r>
               <w:t>0%</w:t>
@@ -1548,7 +1521,7 @@
               <w:jc w:val="center"/>
             </w:pPr>
             <w:r>
-              <w:t>4</w:t>
+              <w:t>10</w:t>
             </w:r>
             <w:r>
               <w:t>0%</w:t>
@@ -1683,6 +1656,7 @@
         <w:spacing w:after="240"/>
       </w:pPr>
       <w:r>
+        <w:lastRenderedPageBreak/>
         <w:t>При написании обзорной главы пояснительной записки был</w:t>
       </w:r>
       <w:r>
@@ -1739,10 +1713,7 @@
         <w:t xml:space="preserve">задачи, а также проектируется </w:t>
       </w:r>
       <w:r>
-        <w:t xml:space="preserve">АС </w:t>
-      </w:r>
-      <w:r>
-        <w:t xml:space="preserve">по сопровождению </w:t>
+        <w:t xml:space="preserve">АС по сопровождению </w:t>
       </w:r>
       <w:r>
         <w:rPr>
@@ -1919,10 +1890,7 @@
               <w:jc w:val="center"/>
             </w:pPr>
             <w:r>
-              <w:t>2</w:t>
-            </w:r>
-            <w:r>
-              <w:t>5</w:t>
+              <w:t>40</w:t>
             </w:r>
             <w:r>
               <w:t>%</w:t>
@@ -1980,10 +1948,7 @@
               <w:jc w:val="center"/>
             </w:pPr>
             <w:r>
-              <w:t>3</w:t>
-            </w:r>
-            <w:r>
-              <w:t>5</w:t>
+              <w:t>60</w:t>
             </w:r>
             <w:r>
               <w:t>%</w:t>
@@ -2048,7 +2013,7 @@
               <w:jc w:val="center"/>
             </w:pPr>
             <w:r>
-              <w:t>85</w:t>
+              <w:t>100</w:t>
             </w:r>
             <w:r>
               <w:t>%</w:t>
@@ -2375,7 +2340,11 @@
         <w:t>-документации</w:t>
       </w:r>
       <w:r>
-        <w:t xml:space="preserve">. Глава разбита на </w:t>
+        <w:t xml:space="preserve">. Глава разбита </w:t>
+      </w:r>
+      <w:r>
+        <w:lastRenderedPageBreak/>
+        <w:t xml:space="preserve">на </w:t>
       </w:r>
       <w:r>
         <w:t>четыре</w:t>
@@ -2887,112 +2856,27 @@
       </w:r>
     </w:p>
     <w:p>
-      <w:r>
-        <w:t>В ходе выполнения дипломного проекта стояла задача по</w:t>
-      </w:r>
-      <w:r>
-        <w:t xml:space="preserve"> </w:t>
-      </w:r>
-      <w:r>
-        <w:t xml:space="preserve">автоматизации сопровождения </w:t>
-      </w:r>
-      <w:r>
-        <w:rPr>
-          <w:lang w:val="en-US"/>
-        </w:rPr>
-        <w:t>API</w:t>
-      </w:r>
-      <w:r>
-        <w:t>-документации</w:t>
-      </w:r>
-      <w:r>
-        <w:t>.</w:t>
-      </w:r>
-    </w:p>
-    <w:p>
-      <w:r>
-        <w:t xml:space="preserve">Для решения поставленных задач </w:t>
-      </w:r>
-      <w:r>
-        <w:t xml:space="preserve">был сделан обзор </w:t>
-      </w:r>
-      <w:r>
-        <w:t>технологий</w:t>
-      </w:r>
-      <w:r>
-        <w:t xml:space="preserve">, </w:t>
-      </w:r>
-      <w:r>
-        <w:t xml:space="preserve">аналогов </w:t>
-      </w:r>
-      <w:r>
-        <w:t>и прототипов системы.</w:t>
-      </w:r>
-    </w:p>
-    <w:p>
-      <w:r>
-        <w:t xml:space="preserve">При постановке задачи разработки </w:t>
-      </w:r>
-      <w:r>
-        <w:t>приложения</w:t>
-      </w:r>
-      <w:r>
-        <w:t xml:space="preserve"> </w:t>
-      </w:r>
-      <w:r>
-        <w:t>были исследованы требования к системе.</w:t>
-      </w:r>
-      <w:r>
-        <w:t xml:space="preserve"> </w:t>
-      </w:r>
-      <w:r>
-        <w:t>Выбран и обоснован язык программирования. Разрабо</w:t>
-      </w:r>
-      <w:r>
-        <w:t>тан</w:t>
-      </w:r>
-      <w:r>
-        <w:t>а архитектура приложения, структура базы данных и</w:t>
-      </w:r>
-      <w:r>
-        <w:t xml:space="preserve"> интерфейс пользователя </w:t>
-      </w:r>
-      <w:r>
-        <w:t>приложения</w:t>
-      </w:r>
-      <w:r>
-        <w:t>.</w:t>
-      </w:r>
-    </w:p>
-    <w:p>
-      <w:r>
-        <w:t>При проведении тестирования был разработан план проведения тестирования. Проведена отладка и тестирование написанного программного кода на выбранных языках программирования</w:t>
-      </w:r>
-      <w:r>
-        <w:t>, а также графического интерфейса пользователя</w:t>
-      </w:r>
-      <w:r>
-        <w:t>.</w:t>
-      </w:r>
-      <w:r>
-        <w:t xml:space="preserve"> Разработано руководство пользователя.</w:t>
-      </w:r>
-    </w:p>
-    <w:p>
-      <w:r>
-        <w:t xml:space="preserve">Итогом проделанной работы </w:t>
-      </w:r>
-      <w:r>
-        <w:t xml:space="preserve">была разработана АС сопровождения </w:t>
-      </w:r>
-      <w:r>
-        <w:rPr>
-          <w:lang w:val="en-US"/>
-        </w:rPr>
-        <w:t>API</w:t>
-      </w:r>
-      <w:r>
-        <w:t>-документации</w:t>
+      <w:pPr>
+        <w:spacing w:after="160"/>
+      </w:pPr>
+      <w:r>
+        <w:t>Выбран и обоснован язык программирования. Разработана структура и интерфейс пользователя системы.</w:t>
+      </w:r>
+    </w:p>
+    <w:p>
+      <w:pPr>
+        <w:spacing w:after="160"/>
+      </w:pPr>
+      <w:r>
+        <w:t>При проведении тестирования был разработан план проведения тестирования. Проведена отладка и тестирование написанного программного кода на выбранных языках программирования, а также графического интерфейса пользователя. Разработано руководство пользователя.</w:t>
+      </w:r>
+    </w:p>
+    <w:p>
+      <w:pPr>
+        <w:spacing w:after="160"/>
+      </w:pPr>
+      <w:r>
+        <w:t>Таким образом, работа выполнена в полном объёме. Описанная система удовлетворяет всем требованиям технического задания и пригодна для функционирования в ООО «ФорМакс».</w:t>
       </w:r>
     </w:p>
     <w:p>
@@ -3010,10 +2894,19 @@
       <w:bookmarkStart w:id="10" w:name="_Toc25782451"/>
       <w:bookmarkStart w:id="11" w:name="_Toc60082646"/>
       <w:r>
+        <w:lastRenderedPageBreak/>
         <w:t>Список используемых источников</w:t>
       </w:r>
       <w:bookmarkEnd w:id="10"/>
       <w:bookmarkEnd w:id="11"/>
+    </w:p>
+    <w:p>
+      <w:pPr>
+        <w:rPr>
+          <w:sz w:val="28"/>
+          <w:szCs w:val="28"/>
+        </w:rPr>
+      </w:pPr>
     </w:p>
     <w:p>
       <w:pPr>
@@ -3029,7 +2922,8 @@
         <w:ind w:left="714" w:hanging="357"/>
         <w:jc w:val="left"/>
         <w:rPr>
-          <w:szCs w:val="24"/>
+          <w:sz w:val="28"/>
+          <w:szCs w:val="28"/>
         </w:rPr>
       </w:pPr>
       <w:r>
@@ -3047,7 +2941,6 @@
         </w:rPr>
         <w:t xml:space="preserve"> </w:t>
       </w:r>
-      <w:proofErr w:type="spellStart"/>
       <w:r>
         <w:rPr>
           <w:sz w:val="28"/>
@@ -3056,7 +2949,6 @@
         </w:rPr>
         <w:t>OpenAPI</w:t>
       </w:r>
-      <w:proofErr w:type="spellEnd"/>
       <w:r>
         <w:rPr>
           <w:sz w:val="28"/>
@@ -3077,35 +2969,7 @@
           <w:sz w:val="28"/>
           <w:szCs w:val="28"/>
         </w:rPr>
-        <w:t xml:space="preserve"> – [</w:t>
-      </w:r>
-      <w:r>
-        <w:rPr>
-          <w:sz w:val="28"/>
-          <w:szCs w:val="28"/>
-        </w:rPr>
-        <w:t>Электронный</w:t>
-      </w:r>
-      <w:r>
-        <w:rPr>
-          <w:sz w:val="28"/>
-          <w:szCs w:val="28"/>
-        </w:rPr>
-        <w:t xml:space="preserve"> </w:t>
-      </w:r>
-      <w:r>
-        <w:rPr>
-          <w:sz w:val="28"/>
-          <w:szCs w:val="28"/>
-        </w:rPr>
-        <w:t>ресурс</w:t>
-      </w:r>
-      <w:r>
-        <w:rPr>
-          <w:sz w:val="28"/>
-          <w:szCs w:val="28"/>
-        </w:rPr>
-        <w:t xml:space="preserve">]: </w:t>
+        <w:t xml:space="preserve"> – [Электронный ресурс]: </w:t>
       </w:r>
       <w:hyperlink r:id="rId8" w:history="1">
         <w:r>
@@ -3125,7 +2989,6 @@
           </w:rPr>
           <w:t>://</w:t>
         </w:r>
-        <w:proofErr w:type="spellStart"/>
         <w:r>
           <w:rPr>
             <w:rStyle w:val="ab"/>
@@ -3135,7 +2998,6 @@
           </w:rPr>
           <w:t>github</w:t>
         </w:r>
-        <w:proofErr w:type="spellEnd"/>
         <w:r>
           <w:rPr>
             <w:rStyle w:val="ab"/>
@@ -3178,7 +3040,6 @@
           </w:rPr>
           <w:t>/</w:t>
         </w:r>
-        <w:proofErr w:type="spellStart"/>
         <w:r>
           <w:rPr>
             <w:rStyle w:val="ab"/>
@@ -3188,7 +3049,6 @@
           </w:rPr>
           <w:t>OpenAPI</w:t>
         </w:r>
-        <w:proofErr w:type="spellEnd"/>
         <w:r>
           <w:rPr>
             <w:rStyle w:val="ab"/>
@@ -3212,42 +3072,7 @@
           <w:sz w:val="28"/>
           <w:szCs w:val="28"/>
         </w:rPr>
-        <w:t xml:space="preserve"> </w:t>
-      </w:r>
-      <w:r>
-        <w:rPr>
-          <w:sz w:val="28"/>
-          <w:szCs w:val="28"/>
-        </w:rPr>
-        <w:t>(Дата обращения: 2</w:t>
-      </w:r>
-      <w:r>
-        <w:rPr>
-          <w:sz w:val="28"/>
-          <w:szCs w:val="28"/>
-        </w:rPr>
-        <w:t>4</w:t>
-      </w:r>
-      <w:r>
-        <w:rPr>
-          <w:sz w:val="28"/>
-          <w:szCs w:val="28"/>
-        </w:rPr>
-        <w:t>.</w:t>
-      </w:r>
-      <w:r>
-        <w:rPr>
-          <w:sz w:val="28"/>
-          <w:szCs w:val="28"/>
-        </w:rPr>
-        <w:t>12</w:t>
-      </w:r>
-      <w:r>
-        <w:rPr>
-          <w:sz w:val="28"/>
-          <w:szCs w:val="28"/>
-        </w:rPr>
-        <w:t>.2020)</w:t>
+        <w:t xml:space="preserve"> (Дата обращения: 24.12.2020)</w:t>
       </w:r>
     </w:p>
     <w:p>
@@ -3263,81 +3088,46 @@
         <w:suppressAutoHyphens/>
         <w:jc w:val="left"/>
         <w:rPr>
-          <w:szCs w:val="24"/>
-        </w:rPr>
-      </w:pPr>
-      <w:r>
-        <w:rPr>
-          <w:szCs w:val="24"/>
+          <w:sz w:val="28"/>
+          <w:szCs w:val="28"/>
+        </w:rPr>
+      </w:pPr>
+      <w:r>
+        <w:rPr>
+          <w:sz w:val="28"/>
+          <w:szCs w:val="28"/>
           <w:lang w:val="en-US"/>
         </w:rPr>
         <w:t>API</w:t>
       </w:r>
       <w:r>
         <w:rPr>
-          <w:szCs w:val="24"/>
+          <w:sz w:val="28"/>
+          <w:szCs w:val="28"/>
         </w:rPr>
         <w:t xml:space="preserve"> </w:t>
       </w:r>
       <w:r>
         <w:rPr>
-          <w:szCs w:val="24"/>
+          <w:sz w:val="28"/>
+          <w:szCs w:val="28"/>
           <w:lang w:val="en-US"/>
         </w:rPr>
         <w:t>Blueprint</w:t>
       </w:r>
       <w:r>
         <w:rPr>
-          <w:szCs w:val="24"/>
-        </w:rPr>
-        <w:t xml:space="preserve"> </w:t>
-      </w:r>
-      <w:r>
-        <w:rPr>
-          <w:sz w:val="28"/>
-          <w:szCs w:val="28"/>
-        </w:rPr>
-        <w:t>– [</w:t>
-      </w:r>
-      <w:r>
-        <w:rPr>
-          <w:sz w:val="28"/>
-          <w:szCs w:val="28"/>
-        </w:rPr>
-        <w:t>Электронный</w:t>
-      </w:r>
-      <w:r>
-        <w:rPr>
-          <w:sz w:val="28"/>
-          <w:szCs w:val="28"/>
-        </w:rPr>
-        <w:t xml:space="preserve"> </w:t>
-      </w:r>
-      <w:r>
-        <w:rPr>
-          <w:sz w:val="28"/>
-          <w:szCs w:val="28"/>
-        </w:rPr>
-        <w:t>ресурс</w:t>
-      </w:r>
-      <w:r>
-        <w:rPr>
-          <w:sz w:val="28"/>
-          <w:szCs w:val="28"/>
-        </w:rPr>
-        <w:t>]:</w:t>
-      </w:r>
-      <w:r>
-        <w:rPr>
-          <w:szCs w:val="24"/>
-        </w:rPr>
-        <w:t xml:space="preserve"> </w:t>
+          <w:sz w:val="28"/>
+          <w:szCs w:val="28"/>
+        </w:rPr>
+        <w:t xml:space="preserve"> – [Электронный ресурс]: </w:t>
       </w:r>
       <w:hyperlink r:id="rId9" w:history="1">
         <w:r>
           <w:rPr>
             <w:rStyle w:val="ab"/>
-            <w:szCs w:val="24"/>
+            <w:sz w:val="28"/>
+            <w:szCs w:val="28"/>
             <w:lang w:val="en-US"/>
           </w:rPr>
           <w:t>https</w:t>
@@ -3345,31 +3135,33 @@
         <w:r>
           <w:rPr>
             <w:rStyle w:val="ab"/>
-            <w:szCs w:val="24"/>
+            <w:sz w:val="28"/>
+            <w:szCs w:val="28"/>
           </w:rPr>
           <w:t>://</w:t>
         </w:r>
-        <w:proofErr w:type="spellStart"/>
         <w:r>
           <w:rPr>
             <w:rStyle w:val="ab"/>
-            <w:szCs w:val="24"/>
+            <w:sz w:val="28"/>
+            <w:szCs w:val="28"/>
             <w:lang w:val="en-US"/>
           </w:rPr>
           <w:t>apiblueprint</w:t>
         </w:r>
-        <w:proofErr w:type="spellEnd"/>
         <w:r>
           <w:rPr>
             <w:rStyle w:val="ab"/>
-            <w:szCs w:val="24"/>
+            <w:sz w:val="28"/>
+            <w:szCs w:val="28"/>
           </w:rPr>
           <w:t>.</w:t>
         </w:r>
         <w:r>
           <w:rPr>
             <w:rStyle w:val="ab"/>
-            <w:szCs w:val="24"/>
+            <w:sz w:val="28"/>
+            <w:szCs w:val="28"/>
             <w:lang w:val="en-US"/>
           </w:rPr>
           <w:t>org</w:t>
@@ -3377,14 +3169,16 @@
         <w:r>
           <w:rPr>
             <w:rStyle w:val="ab"/>
-            <w:szCs w:val="24"/>
+            <w:sz w:val="28"/>
+            <w:szCs w:val="28"/>
           </w:rPr>
           <w:t>/</w:t>
         </w:r>
         <w:r>
           <w:rPr>
             <w:rStyle w:val="ab"/>
-            <w:szCs w:val="24"/>
+            <w:sz w:val="28"/>
+            <w:szCs w:val="28"/>
             <w:lang w:val="en-US"/>
           </w:rPr>
           <w:t>documentation</w:t>
@@ -3392,44 +3186,10 @@
       </w:hyperlink>
       <w:r>
         <w:rPr>
-          <w:szCs w:val="24"/>
-        </w:rPr>
-        <w:t xml:space="preserve"> </w:t>
-      </w:r>
-      <w:r>
-        <w:rPr>
-          <w:sz w:val="28"/>
-          <w:szCs w:val="28"/>
-        </w:rPr>
-        <w:t>(Дата обращения: 2</w:t>
-      </w:r>
-      <w:r>
-        <w:rPr>
-          <w:sz w:val="28"/>
-          <w:szCs w:val="28"/>
-        </w:rPr>
-        <w:t>4</w:t>
-      </w:r>
-      <w:r>
-        <w:rPr>
-          <w:sz w:val="28"/>
-          <w:szCs w:val="28"/>
-        </w:rPr>
-        <w:t>.</w:t>
-      </w:r>
-      <w:r>
-        <w:rPr>
-          <w:sz w:val="28"/>
-          <w:szCs w:val="28"/>
-        </w:rPr>
-        <w:t>12</w:t>
-      </w:r>
-      <w:r>
-        <w:rPr>
-          <w:sz w:val="28"/>
-          <w:szCs w:val="28"/>
-        </w:rPr>
-        <w:t>.2020)</w:t>
+          <w:sz w:val="28"/>
+          <w:szCs w:val="28"/>
+        </w:rPr>
+        <w:t xml:space="preserve"> (Дата обращения: 24.12.2020)</w:t>
       </w:r>
     </w:p>
     <w:p>
@@ -3445,102 +3205,69 @@
         <w:suppressAutoHyphens/>
         <w:jc w:val="left"/>
         <w:rPr>
-          <w:szCs w:val="24"/>
-        </w:rPr>
-      </w:pPr>
-      <w:r>
-        <w:rPr>
-          <w:szCs w:val="24"/>
+          <w:sz w:val="28"/>
+          <w:szCs w:val="28"/>
+        </w:rPr>
+      </w:pPr>
+      <w:r>
+        <w:rPr>
+          <w:sz w:val="28"/>
+          <w:szCs w:val="28"/>
           <w:lang w:val="en-US"/>
         </w:rPr>
         <w:t>API</w:t>
       </w:r>
       <w:r>
         <w:rPr>
-          <w:szCs w:val="24"/>
+          <w:sz w:val="28"/>
+          <w:szCs w:val="28"/>
         </w:rPr>
         <w:t xml:space="preserve"> </w:t>
       </w:r>
       <w:r>
         <w:rPr>
-          <w:szCs w:val="24"/>
+          <w:sz w:val="28"/>
+          <w:szCs w:val="28"/>
           <w:lang w:val="en-US"/>
         </w:rPr>
         <w:t>Documentation</w:t>
       </w:r>
       <w:r>
         <w:rPr>
-          <w:szCs w:val="24"/>
+          <w:sz w:val="28"/>
+          <w:szCs w:val="28"/>
         </w:rPr>
         <w:t xml:space="preserve"> </w:t>
       </w:r>
       <w:r>
         <w:rPr>
-          <w:szCs w:val="24"/>
+          <w:sz w:val="28"/>
+          <w:szCs w:val="28"/>
           <w:lang w:val="en-US"/>
         </w:rPr>
         <w:t>with</w:t>
       </w:r>
       <w:r>
         <w:rPr>
-          <w:szCs w:val="24"/>
+          <w:sz w:val="28"/>
+          <w:szCs w:val="28"/>
         </w:rPr>
         <w:t xml:space="preserve"> </w:t>
       </w:r>
       <w:r>
         <w:rPr>
-          <w:szCs w:val="24"/>
+          <w:sz w:val="28"/>
+          <w:szCs w:val="28"/>
           <w:lang w:val="en-US"/>
         </w:rPr>
         <w:t>Postman</w:t>
       </w:r>
       <w:r>
         <w:rPr>
-          <w:szCs w:val="24"/>
-        </w:rPr>
-        <w:t xml:space="preserve"> </w:t>
-      </w:r>
-      <w:r>
-        <w:rPr>
-          <w:sz w:val="28"/>
-          <w:szCs w:val="28"/>
-        </w:rPr>
-        <w:t>– [</w:t>
-      </w:r>
-      <w:r>
-        <w:rPr>
-          <w:sz w:val="28"/>
-          <w:szCs w:val="28"/>
-        </w:rPr>
-        <w:t>Электронный</w:t>
-      </w:r>
-      <w:r>
-        <w:rPr>
-          <w:sz w:val="28"/>
-          <w:szCs w:val="28"/>
-        </w:rPr>
-        <w:t xml:space="preserve"> </w:t>
-      </w:r>
-      <w:r>
-        <w:rPr>
-          <w:sz w:val="28"/>
-          <w:szCs w:val="28"/>
-        </w:rPr>
-        <w:t>ресурс</w:t>
-      </w:r>
-      <w:r>
-        <w:rPr>
-          <w:sz w:val="28"/>
-          <w:szCs w:val="28"/>
-        </w:rPr>
-        <w:t>]:</w:t>
-      </w:r>
-      <w:r>
-        <w:rPr>
-          <w:sz w:val="28"/>
-          <w:szCs w:val="28"/>
-        </w:rPr>
-        <w:t xml:space="preserve"> </w:t>
+          <w:sz w:val="28"/>
+          <w:szCs w:val="28"/>
+        </w:rPr>
+        <w:t xml:space="preserve"> – [Электронный ресурс]: </w:t>
       </w:r>
       <w:hyperlink r:id="rId10" w:history="1">
         <w:r>
@@ -3557,42 +3284,7 @@
           <w:sz w:val="28"/>
           <w:szCs w:val="28"/>
         </w:rPr>
-        <w:t xml:space="preserve"> </w:t>
-      </w:r>
-      <w:r>
-        <w:rPr>
-          <w:sz w:val="28"/>
-          <w:szCs w:val="28"/>
-        </w:rPr>
-        <w:t>(</w:t>
-      </w:r>
-      <w:r>
-        <w:rPr>
-          <w:sz w:val="28"/>
-          <w:szCs w:val="28"/>
-        </w:rPr>
-        <w:t>Дата</w:t>
-      </w:r>
-      <w:r>
-        <w:rPr>
-          <w:sz w:val="28"/>
-          <w:szCs w:val="28"/>
-        </w:rPr>
-        <w:t xml:space="preserve"> </w:t>
-      </w:r>
-      <w:r>
-        <w:rPr>
-          <w:sz w:val="28"/>
-          <w:szCs w:val="28"/>
-        </w:rPr>
-        <w:t>обращения</w:t>
-      </w:r>
-      <w:r>
-        <w:rPr>
-          <w:sz w:val="28"/>
-          <w:szCs w:val="28"/>
-        </w:rPr>
-        <w:t>: 24.12.2020)</w:t>
+        <w:t xml:space="preserve"> (Дата обращения: 24.12.2020)</w:t>
       </w:r>
     </w:p>
     <w:p>
@@ -3608,121 +3300,84 @@
         <w:suppressAutoHyphens/>
         <w:jc w:val="left"/>
         <w:rPr>
-          <w:szCs w:val="24"/>
-        </w:rPr>
-      </w:pPr>
-      <w:r>
-        <w:rPr>
-          <w:szCs w:val="24"/>
+          <w:sz w:val="28"/>
+          <w:szCs w:val="28"/>
+        </w:rPr>
+      </w:pPr>
+      <w:r>
+        <w:rPr>
+          <w:sz w:val="28"/>
+          <w:szCs w:val="28"/>
           <w:lang w:val="en-US"/>
         </w:rPr>
         <w:t>RESTful</w:t>
       </w:r>
       <w:r>
         <w:rPr>
-          <w:szCs w:val="24"/>
+          <w:sz w:val="28"/>
+          <w:szCs w:val="28"/>
         </w:rPr>
         <w:t xml:space="preserve"> </w:t>
       </w:r>
       <w:r>
         <w:rPr>
-          <w:szCs w:val="24"/>
+          <w:sz w:val="28"/>
+          <w:szCs w:val="28"/>
           <w:lang w:val="en-US"/>
         </w:rPr>
         <w:t>API</w:t>
       </w:r>
       <w:r>
         <w:rPr>
-          <w:szCs w:val="24"/>
+          <w:sz w:val="28"/>
+          <w:szCs w:val="28"/>
         </w:rPr>
         <w:t xml:space="preserve"> </w:t>
       </w:r>
       <w:r>
         <w:rPr>
-          <w:szCs w:val="24"/>
+          <w:sz w:val="28"/>
+          <w:szCs w:val="28"/>
           <w:lang w:val="en-US"/>
         </w:rPr>
         <w:t>Modeling</w:t>
       </w:r>
       <w:r>
         <w:rPr>
-          <w:szCs w:val="24"/>
+          <w:sz w:val="28"/>
+          <w:szCs w:val="28"/>
         </w:rPr>
         <w:t xml:space="preserve"> </w:t>
       </w:r>
       <w:r>
         <w:rPr>
-          <w:szCs w:val="24"/>
+          <w:sz w:val="28"/>
+          <w:szCs w:val="28"/>
           <w:lang w:val="en-US"/>
         </w:rPr>
         <w:t>Language</w:t>
       </w:r>
       <w:r>
         <w:rPr>
-          <w:szCs w:val="24"/>
+          <w:sz w:val="28"/>
+          <w:szCs w:val="28"/>
         </w:rPr>
         <w:t xml:space="preserve"> (</w:t>
       </w:r>
       <w:r>
         <w:rPr>
-          <w:szCs w:val="24"/>
+          <w:sz w:val="28"/>
+          <w:szCs w:val="28"/>
           <w:lang w:val="en-US"/>
         </w:rPr>
         <w:t>RAML</w:t>
       </w:r>
       <w:r>
         <w:rPr>
-          <w:szCs w:val="24"/>
-        </w:rPr>
-        <w:t>)</w:t>
-      </w:r>
-      <w:r>
-        <w:rPr>
-          <w:szCs w:val="24"/>
-        </w:rPr>
-        <w:t xml:space="preserve"> </w:t>
-      </w:r>
-      <w:r>
-        <w:rPr>
-          <w:sz w:val="28"/>
-          <w:szCs w:val="28"/>
-        </w:rPr>
-        <w:t>– [</w:t>
-      </w:r>
-      <w:r>
-        <w:rPr>
-          <w:sz w:val="28"/>
-          <w:szCs w:val="28"/>
-        </w:rPr>
-        <w:t>Электронный</w:t>
-      </w:r>
-      <w:r>
-        <w:rPr>
-          <w:sz w:val="28"/>
-          <w:szCs w:val="28"/>
-        </w:rPr>
-        <w:t xml:space="preserve"> </w:t>
-      </w:r>
-      <w:r>
-        <w:rPr>
-          <w:sz w:val="28"/>
-          <w:szCs w:val="28"/>
-        </w:rPr>
-        <w:t>ресурс</w:t>
-      </w:r>
-      <w:r>
-        <w:rPr>
-          <w:sz w:val="28"/>
-          <w:szCs w:val="28"/>
-        </w:rPr>
-        <w:t>]:</w:t>
-      </w:r>
-      <w:r>
-        <w:rPr>
-          <w:sz w:val="28"/>
-          <w:szCs w:val="28"/>
-        </w:rPr>
-        <w:t xml:space="preserve"> </w:t>
+          <w:sz w:val="28"/>
+          <w:szCs w:val="28"/>
+        </w:rPr>
+        <w:t xml:space="preserve">) – [Электронный ресурс]: </w:t>
       </w:r>
       <w:hyperlink r:id="rId11" w:history="1">
         <w:r>
@@ -3742,7 +3397,6 @@
           </w:rPr>
           <w:t>://</w:t>
         </w:r>
-        <w:proofErr w:type="spellStart"/>
         <w:r>
           <w:rPr>
             <w:rStyle w:val="ab"/>
@@ -3752,7 +3406,6 @@
           </w:rPr>
           <w:t>raml</w:t>
         </w:r>
-        <w:proofErr w:type="spellEnd"/>
         <w:r>
           <w:rPr>
             <w:rStyle w:val="ab"/>
@@ -3784,42 +3437,7 @@
           <w:sz w:val="28"/>
           <w:szCs w:val="28"/>
         </w:rPr>
-        <w:t xml:space="preserve"> </w:t>
-      </w:r>
-      <w:r>
-        <w:rPr>
-          <w:sz w:val="28"/>
-          <w:szCs w:val="28"/>
-        </w:rPr>
-        <w:t>(</w:t>
-      </w:r>
-      <w:r>
-        <w:rPr>
-          <w:sz w:val="28"/>
-          <w:szCs w:val="28"/>
-        </w:rPr>
-        <w:t>Дата</w:t>
-      </w:r>
-      <w:r>
-        <w:rPr>
-          <w:sz w:val="28"/>
-          <w:szCs w:val="28"/>
-        </w:rPr>
-        <w:t xml:space="preserve"> </w:t>
-      </w:r>
-      <w:r>
-        <w:rPr>
-          <w:sz w:val="28"/>
-          <w:szCs w:val="28"/>
-        </w:rPr>
-        <w:t>обращения</w:t>
-      </w:r>
-      <w:r>
-        <w:rPr>
-          <w:sz w:val="28"/>
-          <w:szCs w:val="28"/>
-        </w:rPr>
-        <w:t>: 24.12.2020)</w:t>
+        <w:t xml:space="preserve"> (Дата обращения: 24.12.2020)</w:t>
       </w:r>
     </w:p>
     <w:p>
@@ -3840,8 +3458,9 @@
         <w:rPr>
           <w:sz w:val="28"/>
           <w:szCs w:val="28"/>
-        </w:rPr>
-        <w:t>Bootstrap</w:t>
+          <w:lang w:val="en-US"/>
+        </w:rPr>
+        <w:t>Git</w:t>
       </w:r>
       <w:proofErr w:type="spellEnd"/>
       <w:r>
@@ -3851,21 +3470,199 @@
         </w:rPr>
         <w:t xml:space="preserve"> </w:t>
       </w:r>
-      <w:proofErr w:type="spellStart"/>
-      <w:r>
-        <w:rPr>
-          <w:sz w:val="28"/>
-          <w:szCs w:val="28"/>
-        </w:rPr>
-        <w:t>Documentation</w:t>
-      </w:r>
-      <w:proofErr w:type="spellEnd"/>
-      <w:r>
-        <w:rPr>
-          <w:sz w:val="28"/>
-          <w:szCs w:val="28"/>
-        </w:rPr>
-        <w:t xml:space="preserve"> – [Электронный ресурс]:</w:t>
+      <w:r>
+        <w:rPr>
+          <w:sz w:val="28"/>
+          <w:szCs w:val="28"/>
+          <w:lang w:val="en-US"/>
+        </w:rPr>
+        <w:t>How</w:t>
+      </w:r>
+      <w:r>
+        <w:rPr>
+          <w:sz w:val="28"/>
+          <w:szCs w:val="28"/>
+        </w:rPr>
+        <w:t xml:space="preserve"> </w:t>
+      </w:r>
+      <w:r>
+        <w:rPr>
+          <w:sz w:val="28"/>
+          <w:szCs w:val="28"/>
+          <w:lang w:val="en-US"/>
+        </w:rPr>
+        <w:t>To</w:t>
+      </w:r>
+      <w:r>
+        <w:rPr>
+          <w:sz w:val="28"/>
+          <w:szCs w:val="28"/>
+        </w:rPr>
+        <w:t xml:space="preserve"> – [Электронный ресурс]: </w:t>
+      </w:r>
+      <w:hyperlink r:id="rId12" w:history="1">
+        <w:r>
+          <w:rPr>
+            <w:rStyle w:val="ab"/>
+            <w:sz w:val="28"/>
+            <w:szCs w:val="28"/>
+          </w:rPr>
+          <w:t>https://githowto.com/</w:t>
+        </w:r>
+      </w:hyperlink>
+      <w:r>
+        <w:rPr>
+          <w:sz w:val="28"/>
+          <w:szCs w:val="28"/>
+        </w:rPr>
+        <w:t xml:space="preserve"> </w:t>
+      </w:r>
+      <w:r>
+        <w:rPr>
+          <w:sz w:val="28"/>
+          <w:szCs w:val="28"/>
+        </w:rPr>
+        <w:t>(Дата обращения: 24.12.2020)</w:t>
+      </w:r>
+      <w:r>
+        <w:rPr>
+          <w:sz w:val="28"/>
+          <w:szCs w:val="28"/>
+        </w:rPr>
+        <w:t xml:space="preserve"> </w:t>
+      </w:r>
+    </w:p>
+    <w:p>
+      <w:pPr>
+        <w:pStyle w:val="a6"/>
+        <w:numPr>
+          <w:ilvl w:val="0"/>
+          <w:numId w:val="11"/>
+        </w:numPr>
+        <w:jc w:val="left"/>
+        <w:rPr>
+          <w:sz w:val="28"/>
+          <w:szCs w:val="28"/>
+        </w:rPr>
+      </w:pPr>
+      <w:r>
+        <w:rPr>
+          <w:sz w:val="28"/>
+          <w:szCs w:val="28"/>
+          <w:lang w:val="en-US"/>
+        </w:rPr>
+        <w:t>Confluence</w:t>
+      </w:r>
+      <w:r>
+        <w:rPr>
+          <w:sz w:val="28"/>
+          <w:szCs w:val="28"/>
+        </w:rPr>
+        <w:t xml:space="preserve"> </w:t>
+      </w:r>
+      <w:r>
+        <w:rPr>
+          <w:sz w:val="28"/>
+          <w:szCs w:val="28"/>
+          <w:lang w:val="en-US"/>
+        </w:rPr>
+        <w:t>Server</w:t>
+      </w:r>
+      <w:r>
+        <w:rPr>
+          <w:sz w:val="28"/>
+          <w:szCs w:val="28"/>
+        </w:rPr>
+        <w:t xml:space="preserve"> </w:t>
+      </w:r>
+      <w:r>
+        <w:rPr>
+          <w:sz w:val="28"/>
+          <w:szCs w:val="28"/>
+          <w:lang w:val="en-US"/>
+        </w:rPr>
+        <w:t>REST</w:t>
+      </w:r>
+      <w:r>
+        <w:rPr>
+          <w:sz w:val="28"/>
+          <w:szCs w:val="28"/>
+        </w:rPr>
+        <w:t xml:space="preserve"> </w:t>
+      </w:r>
+      <w:r>
+        <w:rPr>
+          <w:sz w:val="28"/>
+          <w:szCs w:val="28"/>
+          <w:lang w:val="en-US"/>
+        </w:rPr>
+        <w:t>API</w:t>
+      </w:r>
+      <w:r>
+        <w:rPr>
+          <w:sz w:val="28"/>
+          <w:szCs w:val="28"/>
+        </w:rPr>
+        <w:t xml:space="preserve"> – [Электронный ресурс]: </w:t>
+      </w:r>
+      <w:hyperlink r:id="rId13" w:history="1"/>
+      <w:r>
+        <w:rPr>
+          <w:rStyle w:val="ab"/>
+          <w:sz w:val="28"/>
+          <w:szCs w:val="28"/>
+        </w:rPr>
+        <w:t xml:space="preserve"> </w:t>
+      </w:r>
+      <w:r>
+        <w:rPr>
+          <w:rStyle w:val="ab"/>
+          <w:sz w:val="28"/>
+          <w:szCs w:val="28"/>
+        </w:rPr>
+        <w:t>https://developer.atlassian.com/server/confluence/confluence-server-rest-api/</w:t>
+      </w:r>
+      <w:r>
+        <w:rPr>
+          <w:sz w:val="28"/>
+          <w:szCs w:val="28"/>
+        </w:rPr>
+        <w:t xml:space="preserve"> </w:t>
+      </w:r>
+      <w:r>
+        <w:rPr>
+          <w:sz w:val="28"/>
+          <w:szCs w:val="28"/>
+        </w:rPr>
+        <w:t>(Дата обращения: 24.12.2020)</w:t>
+      </w:r>
+      <w:r>
+        <w:rPr>
+          <w:sz w:val="28"/>
+          <w:szCs w:val="28"/>
+        </w:rPr>
+        <w:t xml:space="preserve"> </w:t>
+      </w:r>
+    </w:p>
+    <w:p>
+      <w:pPr>
+        <w:pStyle w:val="a6"/>
+        <w:numPr>
+          <w:ilvl w:val="0"/>
+          <w:numId w:val="11"/>
+        </w:numPr>
+        <w:jc w:val="left"/>
+        <w:rPr>
+          <w:sz w:val="28"/>
+          <w:szCs w:val="28"/>
+        </w:rPr>
+      </w:pPr>
+      <w:r>
+        <w:rPr>
+          <w:sz w:val="28"/>
+          <w:szCs w:val="28"/>
+        </w:rPr>
+        <w:t>Bootstrap Documentation – [Электронный ресурс]:</w:t>
       </w:r>
       <w:r>
         <w:rPr>
@@ -3874,7 +3671,7 @@
         </w:rPr>
         <w:br/>
       </w:r>
-      <w:hyperlink r:id="rId12" w:history="1">
+      <w:hyperlink r:id="rId14" w:history="1">
         <w:r>
           <w:rPr>
             <w:sz w:val="28"/>
@@ -3904,55 +3701,14 @@
           <w:szCs w:val="28"/>
         </w:rPr>
       </w:pPr>
-      <w:proofErr w:type="spellStart"/>
-      <w:r>
-        <w:rPr>
-          <w:sz w:val="28"/>
-          <w:szCs w:val="28"/>
-        </w:rPr>
-        <w:t>PostgreSQL</w:t>
-      </w:r>
-      <w:proofErr w:type="spellEnd"/>
-      <w:r>
-        <w:rPr>
-          <w:sz w:val="28"/>
-          <w:szCs w:val="28"/>
-        </w:rPr>
-        <w:t xml:space="preserve"> </w:t>
-      </w:r>
-      <w:proofErr w:type="spellStart"/>
-      <w:r>
-        <w:rPr>
-          <w:sz w:val="28"/>
-          <w:szCs w:val="28"/>
-        </w:rPr>
-        <w:t>Database</w:t>
-      </w:r>
-      <w:proofErr w:type="spellEnd"/>
-      <w:r>
-        <w:rPr>
-          <w:sz w:val="28"/>
-          <w:szCs w:val="28"/>
-        </w:rPr>
-        <w:t xml:space="preserve"> </w:t>
-      </w:r>
-      <w:proofErr w:type="spellStart"/>
-      <w:r>
-        <w:rPr>
-          <w:sz w:val="28"/>
-          <w:szCs w:val="28"/>
-        </w:rPr>
-        <w:t>Documentation</w:t>
-      </w:r>
-      <w:proofErr w:type="spellEnd"/>
-      <w:r>
-        <w:rPr>
-          <w:sz w:val="28"/>
-          <w:szCs w:val="28"/>
-        </w:rPr>
-        <w:t xml:space="preserve"> – [Электронный ресурс]: </w:t>
-      </w:r>
-      <w:hyperlink r:id="rId13" w:history="1">
+      <w:r>
+        <w:rPr>
+          <w:sz w:val="28"/>
+          <w:szCs w:val="28"/>
+        </w:rPr>
+        <w:t xml:space="preserve">PostgreSQL Database Documentation – [Электронный ресурс]: </w:t>
+      </w:r>
+      <w:hyperlink r:id="rId15" w:history="1">
         <w:r>
           <w:rPr>
             <w:sz w:val="28"/>
@@ -3982,7 +3738,8 @@
         <w:suppressAutoHyphens/>
         <w:jc w:val="left"/>
         <w:rPr>
-          <w:szCs w:val="24"/>
+          <w:sz w:val="28"/>
+          <w:szCs w:val="28"/>
         </w:rPr>
       </w:pPr>
       <w:r>
@@ -4013,7 +3770,7 @@
       <w:bookmarkEnd w:id="12"/>
     </w:p>
     <w:sectPr>
-      <w:footerReference w:type="default" r:id="rId14"/>
+      <w:footerReference w:type="default" r:id="rId16"/>
       <w:pgSz w:w="11906" w:h="16838"/>
       <w:pgMar w:top="1134" w:right="850" w:bottom="1134" w:left="1134" w:header="708" w:footer="131" w:gutter="0"/>
       <w:cols w:space="708"/>
@@ -6622,7 +6379,7 @@
 </file>
 
 <file path=customXml/itemProps1.xml><?xml version="1.0" encoding="utf-8"?>
-<ds:datastoreItem xmlns:ds="http://schemas.openxmlformats.org/officeDocument/2006/customXml" ds:itemID="{404AF886-6DD4-49F3-9211-D3A8018B43FD}">
+<ds:datastoreItem xmlns:ds="http://schemas.openxmlformats.org/officeDocument/2006/customXml" ds:itemID="{F8B4FC9C-4522-4B9B-8B93-2A0DEBF65FDB}">
   <ds:schemaRefs>
     <ds:schemaRef ds:uri="http://schemas.openxmlformats.org/officeDocument/2006/bibliography"/>
   </ds:schemaRefs>

</xml_diff>